<commit_message>
Edit some words spelling
</commit_message>
<xml_diff>
--- a/Use case description.docx
+++ b/Use case description.docx
@@ -327,7 +327,17 @@
                 <w:cs/>
                 <w:lang w:bidi="th-TH"/>
               </w:rPr>
-              <w:t>ผู้ใช้งานระบบ เข้ามายังหน้าล็อคอินของระบบ และ</w:t>
+              <w:t>ผู้ใช้งานระบบ เข้ามายังหน้าล็อก</w:t>
+            </w:r>
+            <w:r>
+              <w:rPr>
+                <w:rFonts w:ascii="TH SarabunPSK" w:hAnsi="TH SarabunPSK" w:cs="TH SarabunPSK" w:hint="cs"/>
+                <w:sz w:val="28"/>
+                <w:szCs w:val="28"/>
+                <w:cs/>
+                <w:lang w:bidi="th-TH"/>
+              </w:rPr>
+              <w:t>อินของระบบ และ</w:t>
             </w:r>
             <w:r>
               <w:rPr>
@@ -486,7 +496,27 @@
                 <w:cs/>
                 <w:lang w:bidi="th-TH"/>
               </w:rPr>
-              <w:t xml:space="preserve">ผู้ใช้งานระบบ คลิกปุ่มสมัครสมาชิก ในหน้าล็อคอินของ </w:t>
+              <w:t>ผู้ใช้งานระบ</w:t>
+            </w:r>
+            <w:r>
+              <w:rPr>
+                <w:rFonts w:ascii="TH SarabunPSK" w:hAnsi="TH SarabunPSK" w:cs="TH SarabunPSK" w:hint="cs"/>
+                <w:sz w:val="28"/>
+                <w:szCs w:val="28"/>
+                <w:cs/>
+                <w:lang w:bidi="th-TH"/>
+              </w:rPr>
+              <w:t>บ คลิกปุ่มสมัครสมาชิก ในหน้าล็อก</w:t>
+            </w:r>
+            <w:r>
+              <w:rPr>
+                <w:rFonts w:ascii="TH SarabunPSK" w:hAnsi="TH SarabunPSK" w:cs="TH SarabunPSK" w:hint="cs"/>
+                <w:sz w:val="28"/>
+                <w:szCs w:val="28"/>
+                <w:cs/>
+                <w:lang w:bidi="th-TH"/>
+              </w:rPr>
+              <w:t xml:space="preserve">อินของ </w:t>
             </w:r>
             <w:r>
               <w:rPr>
@@ -1946,7 +1976,27 @@
                 <w:cs/>
                 <w:lang w:bidi="th-TH"/>
               </w:rPr>
-              <w:t xml:space="preserve">เข้ามายังหน้าล็อคอินของ </w:t>
+              <w:t>เข้ามายังหน้าล็อ</w:t>
+            </w:r>
+            <w:r>
+              <w:rPr>
+                <w:rFonts w:ascii="TH SarabunPSK" w:hAnsi="TH SarabunPSK" w:cs="TH SarabunPSK" w:hint="cs"/>
+                <w:sz w:val="28"/>
+                <w:szCs w:val="28"/>
+                <w:cs/>
+                <w:lang w:bidi="th-TH"/>
+              </w:rPr>
+              <w:t>ก</w:t>
+            </w:r>
+            <w:r>
+              <w:rPr>
+                <w:rFonts w:ascii="TH SarabunPSK" w:hAnsi="TH SarabunPSK" w:cs="TH SarabunPSK" w:hint="cs"/>
+                <w:sz w:val="28"/>
+                <w:szCs w:val="28"/>
+                <w:cs/>
+                <w:lang w:bidi="th-TH"/>
+              </w:rPr>
+              <w:t xml:space="preserve">อินของ </w:t>
             </w:r>
             <w:r>
               <w:rPr>
@@ -3420,7 +3470,17 @@
                 <w:cs/>
                 <w:lang w:bidi="th-TH"/>
               </w:rPr>
-              <w:t xml:space="preserve">ผู้ใช้งานระบบจะต้องล็อคอินเป็นสมาชิกของระบบ </w:t>
+              <w:t>ผู้ใช้งานระบบจะต้องล็อก</w:t>
+            </w:r>
+            <w:r>
+              <w:rPr>
+                <w:rFonts w:ascii="TH SarabunPSK" w:hAnsi="TH SarabunPSK" w:cs="TH SarabunPSK" w:hint="cs"/>
+                <w:sz w:val="28"/>
+                <w:szCs w:val="28"/>
+                <w:cs/>
+                <w:lang w:bidi="th-TH"/>
+              </w:rPr>
+              <w:t xml:space="preserve">อินเป็นสมาชิกของระบบ </w:t>
             </w:r>
           </w:p>
         </w:tc>
@@ -4777,7 +4837,27 @@
                 <w:cs/>
                 <w:lang w:bidi="th-TH"/>
               </w:rPr>
-              <w:t>ผู้ใช้งานระบบจะต้องล็อคอินเป็นสมาชิกของระบบ</w:t>
+              <w:t>ผู้ใช้งานระบบจะต้องล็อ</w:t>
+            </w:r>
+            <w:r>
+              <w:rPr>
+                <w:rFonts w:ascii="TH SarabunPSK" w:hAnsi="TH SarabunPSK" w:cs="TH SarabunPSK" w:hint="cs"/>
+                <w:sz w:val="28"/>
+                <w:szCs w:val="28"/>
+                <w:cs/>
+                <w:lang w:bidi="th-TH"/>
+              </w:rPr>
+              <w:t>ก</w:t>
+            </w:r>
+            <w:r>
+              <w:rPr>
+                <w:rFonts w:ascii="TH SarabunPSK" w:hAnsi="TH SarabunPSK" w:cs="TH SarabunPSK" w:hint="cs"/>
+                <w:sz w:val="28"/>
+                <w:szCs w:val="28"/>
+                <w:cs/>
+                <w:lang w:bidi="th-TH"/>
+              </w:rPr>
+              <w:t>อินเป็นสมาชิกของระบบ</w:t>
             </w:r>
           </w:p>
         </w:tc>
@@ -5378,7 +5458,27 @@
                 <w:cs/>
                 <w:lang w:bidi="th-TH"/>
               </w:rPr>
-              <w:t>ลบบัญชีผู้ใช้งานสำเร็จ และเปลี่ยนมายังหน้าล็อคอิน</w:t>
+              <w:t>ลบบัญชีผู้ใช้งานสำเร็จ และเปลี่ยนมายังหน้าล็อ</w:t>
+            </w:r>
+            <w:r>
+              <w:rPr>
+                <w:rFonts w:ascii="TH SarabunPSK" w:hAnsi="TH SarabunPSK" w:cs="TH SarabunPSK" w:hint="cs"/>
+                <w:sz w:val="28"/>
+                <w:szCs w:val="28"/>
+                <w:cs/>
+                <w:lang w:bidi="th-TH"/>
+              </w:rPr>
+              <w:t>ก</w:t>
+            </w:r>
+            <w:r>
+              <w:rPr>
+                <w:rFonts w:ascii="TH SarabunPSK" w:hAnsi="TH SarabunPSK" w:cs="TH SarabunPSK" w:hint="cs"/>
+                <w:sz w:val="28"/>
+                <w:szCs w:val="28"/>
+                <w:cs/>
+                <w:lang w:bidi="th-TH"/>
+              </w:rPr>
+              <w:t>อิน</w:t>
             </w:r>
           </w:p>
         </w:tc>
@@ -6032,7 +6132,27 @@
                 <w:cs/>
                 <w:lang w:bidi="th-TH"/>
               </w:rPr>
-              <w:t>ผู้ใช้งานจะต้องล็อคอินเป็นสมาชิกของระบบ</w:t>
+              <w:t>ผู้ใช้งานจะต้องล็อ</w:t>
+            </w:r>
+            <w:r>
+              <w:rPr>
+                <w:rFonts w:ascii="TH SarabunPSK" w:hAnsi="TH SarabunPSK" w:cs="TH SarabunPSK" w:hint="cs"/>
+                <w:sz w:val="28"/>
+                <w:szCs w:val="28"/>
+                <w:cs/>
+                <w:lang w:bidi="th-TH"/>
+              </w:rPr>
+              <w:t>ก</w:t>
+            </w:r>
+            <w:r>
+              <w:rPr>
+                <w:rFonts w:ascii="TH SarabunPSK" w:hAnsi="TH SarabunPSK" w:cs="TH SarabunPSK" w:hint="cs"/>
+                <w:sz w:val="28"/>
+                <w:szCs w:val="28"/>
+                <w:cs/>
+                <w:lang w:bidi="th-TH"/>
+              </w:rPr>
+              <w:t>อินเป็นสมาชิกของระบบ</w:t>
             </w:r>
           </w:p>
         </w:tc>
@@ -6439,7 +6559,27 @@
                 <w:cs/>
                 <w:lang w:bidi="th-TH"/>
               </w:rPr>
-              <w:t xml:space="preserve">สมาชิกกรอกรายละเอียตที่ต้องการค้นหา และทำการกด </w:t>
+              <w:t>สมาชิกกรอกรายละเอีย</w:t>
+            </w:r>
+            <w:r>
+              <w:rPr>
+                <w:rFonts w:ascii="TH SarabunPSK" w:hAnsi="TH SarabunPSK" w:cs="TH SarabunPSK" w:hint="cs"/>
+                <w:sz w:val="28"/>
+                <w:szCs w:val="28"/>
+                <w:cs/>
+                <w:lang w:eastAsia="ja-JP" w:bidi="th-TH"/>
+              </w:rPr>
+              <w:t>ด</w:t>
+            </w:r>
+            <w:r>
+              <w:rPr>
+                <w:rFonts w:ascii="TH SarabunPSK" w:hAnsi="TH SarabunPSK" w:cs="TH SarabunPSK" w:hint="cs"/>
+                <w:sz w:val="28"/>
+                <w:szCs w:val="28"/>
+                <w:cs/>
+                <w:lang w:bidi="th-TH"/>
+              </w:rPr>
+              <w:t xml:space="preserve">ที่ต้องการค้นหา และทำการกด </w:t>
             </w:r>
             <w:r>
               <w:rPr>
@@ -7670,7 +7810,17 @@
                 <w:cs/>
                 <w:lang w:bidi="th-TH"/>
               </w:rPr>
-              <w:t>ผู้ใช้งานจะต้องล็อคอินเป็นสมาชิกของระบบ</w:t>
+              <w:t>ผู้ใช้งานจะต้องล็อก</w:t>
+            </w:r>
+            <w:r>
+              <w:rPr>
+                <w:rFonts w:ascii="TH SarabunPSK" w:hAnsi="TH SarabunPSK" w:cs="TH SarabunPSK" w:hint="cs"/>
+                <w:sz w:val="28"/>
+                <w:szCs w:val="28"/>
+                <w:cs/>
+                <w:lang w:bidi="th-TH"/>
+              </w:rPr>
+              <w:t>อินเป็นสมาชิกของระบบ</w:t>
             </w:r>
           </w:p>
         </w:tc>
@@ -12897,7 +13047,19 @@
                 <w:cs/>
                 <w:lang w:bidi="th-TH"/>
               </w:rPr>
-              <w:t>ต้องชําระ ภายในเวลา 1 สัปดาห์</w:t>
+              <w:t>ต้องชำระ</w:t>
+            </w:r>
+            <w:bookmarkStart w:id="0" w:name="_GoBack"/>
+            <w:bookmarkEnd w:id="0"/>
+            <w:r>
+              <w:rPr>
+                <w:rFonts w:ascii="TH SarabunPSK" w:hAnsi="TH SarabunPSK" w:cs="TH SarabunPSK" w:hint="cs"/>
+                <w:sz w:val="28"/>
+                <w:szCs w:val="28"/>
+                <w:cs/>
+                <w:lang w:bidi="th-TH"/>
+              </w:rPr>
+              <w:t xml:space="preserve"> ภายในเวลา 1 สัปดาห์</w:t>
             </w:r>
             <w:r>
               <w:rPr>
@@ -14729,7 +14891,7 @@
             <w:pPr>
               <w:spacing w:after="160" w:line="259" w:lineRule="auto"/>
               <w:rPr>
-                <w:rFonts w:ascii="TH SarabunPSK" w:hAnsi="TH SarabunPSK" w:cs="TH SarabunPSK" w:hint="eastAsia"/>
+                <w:rFonts w:ascii="TH SarabunPSK" w:hAnsi="TH SarabunPSK" w:cs="TH SarabunPSK"/>
                 <w:sz w:val="28"/>
                 <w:szCs w:val="28"/>
                 <w:lang w:eastAsia="ja-JP"/>
@@ -14760,8 +14922,6 @@
               </w:rPr>
               <w:t>0</w:t>
             </w:r>
-            <w:bookmarkStart w:id="0" w:name="_GoBack"/>
-            <w:bookmarkEnd w:id="0"/>
           </w:p>
         </w:tc>
         <w:tc>
@@ -15048,7 +15208,27 @@
                 <w:cs/>
                 <w:lang w:bidi="th-TH"/>
               </w:rPr>
-              <w:t>สมาชิกได้เข้ามาในระบบ ผ่านทางล็อคอิน</w:t>
+              <w:t>ส</w:t>
+            </w:r>
+            <w:r>
+              <w:rPr>
+                <w:rFonts w:ascii="TH SarabunPSK" w:hAnsi="TH SarabunPSK" w:cs="TH SarabunPSK" w:hint="cs"/>
+                <w:sz w:val="28"/>
+                <w:szCs w:val="28"/>
+                <w:cs/>
+                <w:lang w:bidi="th-TH"/>
+              </w:rPr>
+              <w:t>มาชิกได้เข้ามาในระบบ ผ่านทางล็อก</w:t>
+            </w:r>
+            <w:r>
+              <w:rPr>
+                <w:rFonts w:ascii="TH SarabunPSK" w:hAnsi="TH SarabunPSK" w:cs="TH SarabunPSK" w:hint="cs"/>
+                <w:sz w:val="28"/>
+                <w:szCs w:val="28"/>
+                <w:cs/>
+                <w:lang w:bidi="th-TH"/>
+              </w:rPr>
+              <w:t>อิน</w:t>
             </w:r>
           </w:p>
         </w:tc>
@@ -16844,7 +17024,7 @@
   <a:extraClrSchemeLst/>
   <a:extLst>
     <a:ext uri="{05A4C25C-085E-4340-85A3-A5531E510DB2}">
-      <thm15:themeFamily xmlns:thm15="http://schemas.microsoft.com/office/thememl/2012/main" xmlns="" name="Office Theme" id="{62F939B6-93AF-4DB8-9C6B-D6C7DFDC589F}" vid="{4A3C46E8-61CC-4603-A589-7422A47A8E4A}"/>
+      <thm15:themeFamily xmlns="" xmlns:thm15="http://schemas.microsoft.com/office/thememl/2012/main" name="Office Theme" id="{62F939B6-93AF-4DB8-9C6B-D6C7DFDC589F}" vid="{4A3C46E8-61CC-4603-A589-7422A47A8E4A}"/>
     </a:ext>
   </a:extLst>
 </a:theme>
@@ -16855,7 +17035,7 @@
 </file>
 
 <file path=customXml/itemProps1.xml><?xml version="1.0" encoding="utf-8"?>
-<ds:datastoreItem xmlns:ds="http://schemas.openxmlformats.org/officeDocument/2006/customXml" ds:itemID="{33BF41D2-934C-4DA6-9E2B-A21214FB126D}">
+<ds:datastoreItem xmlns:ds="http://schemas.openxmlformats.org/officeDocument/2006/customXml" ds:itemID="{862E3C3C-541E-4D66-A8C0-F9F8F1873D0B}">
   <ds:schemaRefs>
     <ds:schemaRef ds:uri="http://schemas.openxmlformats.org/officeDocument/2006/bibliography"/>
   </ds:schemaRefs>

</xml_diff>